<commit_message>
Update Progetto Ilaria Golluscio Simone Samoggino 2024.docx
</commit_message>
<xml_diff>
--- a/Progetto Ilaria Golluscio Simone Samoggino 2024.docx
+++ b/Progetto Ilaria Golluscio Simone Samoggino 2024.docx
@@ -734,58 +734,56 @@
           <w:lang w:eastAsia="it-IT"/>
           <w14:ligatures w14:val="none"/>
         </w:rPr>
-        <w:t xml:space="preserve">L’applicazione SPACCA è un’applicazione standalone creata utilizzando </w:t>
-      </w:r>
-      <w:proofErr w:type="spellStart"/>
-      <w:r>
-        <w:rPr>
-          <w:rFonts w:ascii="Arial" w:eastAsiaTheme="majorEastAsia" w:hAnsi="Arial" w:cs="Arial"/>
-          <w:color w:val="000000" w:themeColor="text1"/>
-          <w:kern w:val="0"/>
-          <w:sz w:val="22"/>
-          <w:szCs w:val="22"/>
-          <w:lang w:eastAsia="it-IT"/>
-          <w14:ligatures w14:val="none"/>
-        </w:rPr>
-        <w:t>JavaFX</w:t>
-      </w:r>
-      <w:proofErr w:type="spellEnd"/>
-      <w:r>
-        <w:rPr>
-          <w:rFonts w:ascii="Arial" w:eastAsiaTheme="majorEastAsia" w:hAnsi="Arial" w:cs="Arial"/>
-          <w:color w:val="000000" w:themeColor="text1"/>
-          <w:kern w:val="0"/>
-          <w:sz w:val="22"/>
-          <w:szCs w:val="22"/>
-          <w:lang w:eastAsia="it-IT"/>
-          <w14:ligatures w14:val="none"/>
-        </w:rPr>
-        <w:t xml:space="preserve"> che permette di gestire, creare e giocare le partite del gioco di carte intitolato SPACCA. </w:t>
-      </w:r>
-    </w:p>
-    <w:p>
-      <w:pPr>
-        <w:rPr>
-          <w:rFonts w:ascii="Arial" w:eastAsiaTheme="majorEastAsia" w:hAnsi="Arial" w:cs="Arial"/>
-          <w:color w:val="000000" w:themeColor="text1"/>
-          <w:kern w:val="0"/>
-          <w:sz w:val="22"/>
-          <w:szCs w:val="22"/>
-          <w:lang w:eastAsia="it-IT"/>
-          <w14:ligatures w14:val="none"/>
-        </w:rPr>
-      </w:pPr>
-      <w:r>
-        <w:rPr>
-          <w:rFonts w:ascii="Arial" w:eastAsiaTheme="majorEastAsia" w:hAnsi="Arial" w:cs="Arial"/>
-          <w:color w:val="000000" w:themeColor="text1"/>
-          <w:kern w:val="0"/>
-          <w:sz w:val="22"/>
-          <w:szCs w:val="22"/>
-          <w:lang w:eastAsia="it-IT"/>
-          <w14:ligatures w14:val="none"/>
-        </w:rPr>
-        <w:t xml:space="preserve">Essa memorizza le carte, partite e tornei su filesystem in formato </w:t>
+        <w:t xml:space="preserve">L’applicazione SPACCA è un’applicazione standalone creata utilizzando JavaFX che permette di gestire, creare e giocare le partite del gioco di carte intitolato SPACCA. </w:t>
+      </w:r>
+    </w:p>
+    <w:p>
+      <w:pPr>
+        <w:rPr>
+          <w:rFonts w:ascii="Arial" w:eastAsiaTheme="majorEastAsia" w:hAnsi="Arial" w:cs="Arial"/>
+          <w:color w:val="000000" w:themeColor="text1"/>
+          <w:kern w:val="0"/>
+          <w:sz w:val="22"/>
+          <w:szCs w:val="22"/>
+          <w:lang w:eastAsia="it-IT"/>
+          <w14:ligatures w14:val="none"/>
+        </w:rPr>
+      </w:pPr>
+      <w:r>
+        <w:rPr>
+          <w:rFonts w:ascii="Arial" w:eastAsiaTheme="majorEastAsia" w:hAnsi="Arial" w:cs="Arial"/>
+          <w:color w:val="000000" w:themeColor="text1"/>
+          <w:kern w:val="0"/>
+          <w:sz w:val="22"/>
+          <w:szCs w:val="22"/>
+          <w:lang w:eastAsia="it-IT"/>
+          <w14:ligatures w14:val="none"/>
+        </w:rPr>
+        <w:t>Essa memorizza le carte, partite e tornei</w:t>
+      </w:r>
+      <w:r>
+        <w:rPr>
+          <w:rFonts w:ascii="Arial" w:eastAsiaTheme="majorEastAsia" w:hAnsi="Arial" w:cs="Arial"/>
+          <w:color w:val="000000" w:themeColor="text1"/>
+          <w:kern w:val="0"/>
+          <w:sz w:val="22"/>
+          <w:szCs w:val="22"/>
+          <w:lang w:eastAsia="it-IT"/>
+          <w14:ligatures w14:val="none"/>
+        </w:rPr>
+        <w:t xml:space="preserve"> ad eliminazione diretta</w:t>
+      </w:r>
+      <w:r>
+        <w:rPr>
+          <w:rFonts w:ascii="Arial" w:eastAsiaTheme="majorEastAsia" w:hAnsi="Arial" w:cs="Arial"/>
+          <w:color w:val="000000" w:themeColor="text1"/>
+          <w:kern w:val="0"/>
+          <w:sz w:val="22"/>
+          <w:szCs w:val="22"/>
+          <w:lang w:eastAsia="it-IT"/>
+          <w14:ligatures w14:val="none"/>
+        </w:rPr>
+        <w:t xml:space="preserve"> su filesystem in formato </w:t>
       </w:r>
       <w:r>
         <w:rPr>
@@ -2404,31 +2402,7 @@
           <w:lang w:eastAsia="it-IT"/>
           <w14:ligatures w14:val="none"/>
         </w:rPr>
-        <w:t>alla directory contenente il file .</w:t>
-      </w:r>
-      <w:proofErr w:type="spellStart"/>
-      <w:r>
-        <w:rPr>
-          <w:rFonts w:ascii="Arial" w:eastAsiaTheme="majorEastAsia" w:hAnsi="Arial" w:cs="Arial"/>
-          <w:kern w:val="0"/>
-          <w:sz w:val="22"/>
-          <w:szCs w:val="22"/>
-          <w:lang w:eastAsia="it-IT"/>
-          <w14:ligatures w14:val="none"/>
-        </w:rPr>
-        <w:t>jar</w:t>
-      </w:r>
-      <w:proofErr w:type="spellEnd"/>
-      <w:r>
-        <w:rPr>
-          <w:rFonts w:ascii="Arial" w:eastAsiaTheme="majorEastAsia" w:hAnsi="Arial" w:cs="Arial"/>
-          <w:kern w:val="0"/>
-          <w:sz w:val="22"/>
-          <w:szCs w:val="22"/>
-          <w:lang w:eastAsia="it-IT"/>
-          <w14:ligatures w14:val="none"/>
-        </w:rPr>
-        <w:t xml:space="preserve"> con il comando cd </w:t>
+        <w:t xml:space="preserve">alla directory contenente il file .jar con il comando cd </w:t>
       </w:r>
     </w:p>
     <w:p>
@@ -2456,31 +2430,7 @@
           <w:lang w:eastAsia="it-IT"/>
           <w14:ligatures w14:val="none"/>
         </w:rPr>
-        <w:t>Esegui il file gara utilizzando il comando java -</w:t>
-      </w:r>
-      <w:proofErr w:type="spellStart"/>
-      <w:r>
-        <w:rPr>
-          <w:rFonts w:ascii="Arial" w:eastAsiaTheme="majorEastAsia" w:hAnsi="Arial" w:cs="Arial"/>
-          <w:kern w:val="0"/>
-          <w:sz w:val="22"/>
-          <w:szCs w:val="22"/>
-          <w:lang w:eastAsia="it-IT"/>
-          <w14:ligatures w14:val="none"/>
-        </w:rPr>
-        <w:t>jar</w:t>
-      </w:r>
-      <w:proofErr w:type="spellEnd"/>
-      <w:r>
-        <w:rPr>
-          <w:rFonts w:ascii="Arial" w:eastAsiaTheme="majorEastAsia" w:hAnsi="Arial" w:cs="Arial"/>
-          <w:kern w:val="0"/>
-          <w:sz w:val="22"/>
-          <w:szCs w:val="22"/>
-          <w:lang w:eastAsia="it-IT"/>
-          <w14:ligatures w14:val="none"/>
-        </w:rPr>
-        <w:t xml:space="preserve"> </w:t>
+        <w:t xml:space="preserve">Esegui il file gara utilizzando il comando java -jar </w:t>
       </w:r>
       <w:r>
         <w:rPr>
@@ -2516,69 +2466,17 @@
         </w:rPr>
         <w:t xml:space="preserve">Nel caso in cui il file JAR non funzioni basta eseguire l’applicazione usando il seguente comando </w:t>
       </w:r>
-      <w:proofErr w:type="spellStart"/>
-      <w:r>
-        <w:rPr>
-          <w:rFonts w:ascii="Arial" w:eastAsiaTheme="majorEastAsia" w:hAnsi="Arial" w:cs="Arial"/>
-          <w:kern w:val="0"/>
-          <w:sz w:val="22"/>
-          <w:szCs w:val="22"/>
-          <w:lang w:eastAsia="it-IT"/>
-          <w14:ligatures w14:val="none"/>
-        </w:rPr>
-        <w:t>mvn</w:t>
-      </w:r>
-      <w:proofErr w:type="spellEnd"/>
-      <w:r>
-        <w:rPr>
-          <w:rFonts w:ascii="Arial" w:eastAsiaTheme="majorEastAsia" w:hAnsi="Arial" w:cs="Arial"/>
-          <w:kern w:val="0"/>
-          <w:sz w:val="22"/>
-          <w:szCs w:val="22"/>
-          <w:lang w:eastAsia="it-IT"/>
-          <w14:ligatures w14:val="none"/>
-        </w:rPr>
-        <w:t xml:space="preserve"> </w:t>
-      </w:r>
-      <w:proofErr w:type="spellStart"/>
-      <w:r>
-        <w:rPr>
-          <w:rFonts w:ascii="Arial" w:eastAsiaTheme="majorEastAsia" w:hAnsi="Arial" w:cs="Arial"/>
-          <w:kern w:val="0"/>
-          <w:sz w:val="22"/>
-          <w:szCs w:val="22"/>
-          <w:lang w:eastAsia="it-IT"/>
-          <w14:ligatures w14:val="none"/>
-        </w:rPr>
-        <w:t>clean</w:t>
-      </w:r>
-      <w:proofErr w:type="spellEnd"/>
-      <w:r>
-        <w:rPr>
-          <w:rFonts w:ascii="Arial" w:eastAsiaTheme="majorEastAsia" w:hAnsi="Arial" w:cs="Arial"/>
-          <w:kern w:val="0"/>
-          <w:sz w:val="22"/>
-          <w:szCs w:val="22"/>
-          <w:lang w:eastAsia="it-IT"/>
-          <w14:ligatures w14:val="none"/>
-        </w:rPr>
-        <w:t xml:space="preserve"> </w:t>
-      </w:r>
-      <w:proofErr w:type="spellStart"/>
-      <w:proofErr w:type="gramStart"/>
-      <w:r>
-        <w:rPr>
-          <w:rFonts w:ascii="Arial" w:eastAsiaTheme="majorEastAsia" w:hAnsi="Arial" w:cs="Arial"/>
-          <w:kern w:val="0"/>
-          <w:sz w:val="22"/>
-          <w:szCs w:val="22"/>
-          <w:lang w:eastAsia="it-IT"/>
-          <w14:ligatures w14:val="none"/>
-        </w:rPr>
-        <w:t>javafx:run</w:t>
-      </w:r>
-      <w:proofErr w:type="spellEnd"/>
-      <w:proofErr w:type="gramEnd"/>
+      <w:r>
+        <w:rPr>
+          <w:rFonts w:ascii="Arial" w:eastAsiaTheme="majorEastAsia" w:hAnsi="Arial" w:cs="Arial"/>
+          <w:kern w:val="0"/>
+          <w:sz w:val="22"/>
+          <w:szCs w:val="22"/>
+          <w:lang w:eastAsia="it-IT"/>
+          <w14:ligatures w14:val="none"/>
+        </w:rPr>
+        <w:t>mvn clean javafx:run</w:t>
+      </w:r>
       <w:r>
         <w:rPr>
           <w:rFonts w:ascii="Arial" w:eastAsiaTheme="majorEastAsia" w:hAnsi="Arial" w:cs="Arial"/>
@@ -3298,21 +3196,8 @@
           <w14:ligatures w14:val="none"/>
         </w:rPr>
         <w:br/>
-        <w:t xml:space="preserve">Per vedere meglio il compito da noi svolto di seguito metto il link per il repository pubblico di </w:t>
-      </w:r>
-      <w:proofErr w:type="spellStart"/>
-      <w:r>
-        <w:rPr>
-          <w:rFonts w:ascii="Arial" w:eastAsiaTheme="majorEastAsia" w:hAnsi="Arial" w:cs="Arial"/>
-          <w:kern w:val="0"/>
-          <w:sz w:val="22"/>
-          <w:szCs w:val="22"/>
-          <w:lang w:eastAsia="it-IT"/>
-          <w14:ligatures w14:val="none"/>
-        </w:rPr>
-        <w:t>Github</w:t>
-      </w:r>
-      <w:proofErr w:type="spellEnd"/>
+        <w:t>Per vedere meglio il compito da noi svolto di seguito metto il link per il repository pubblico di Github</w:t>
+      </w:r>
       <w:r>
         <w:rPr>
           <w:rFonts w:ascii="Arial" w:eastAsiaTheme="majorEastAsia" w:hAnsi="Arial" w:cs="Arial"/>
@@ -3350,6 +3235,7 @@
     </w:p>
     <w:p>
       <w:pPr>
+        <w:jc w:val="both"/>
         <w:rPr>
           <w:rFonts w:ascii="Arial" w:eastAsiaTheme="majorEastAsia" w:hAnsi="Arial" w:cs="Arial"/>
           <w:caps/>
@@ -4913,9 +4799,9 @@
   </w:compat>
   <w:rsids>
     <w:rsidRoot w:val="006272EE"/>
+    <w:rsid w:val="00274A32"/>
     <w:rsid w:val="006272EE"/>
     <w:rsid w:val="00645637"/>
-    <w:rsid w:val="0070088E"/>
     <w:rsid w:val="00922E50"/>
   </w:rsids>
   <m:mathPr>

</xml_diff>